<commit_message>
updating Word docs and links to them
</commit_message>
<xml_diff>
--- a/reports/page-load/page-load-instructions.docx
+++ b/reports/page-load/page-load-instructions.docx
@@ -6,9 +6,9 @@
       <w:pPr>
         <w:pStyle w:val="Heading1"/>
       </w:pPr>
-      <w:bookmarkStart w:id="20" w:name="page-load-optimisation-audit-report"/>
-      <w:r>
-        <w:t xml:space="preserve">Page Load Optimisation Audit Report</w:t>
+      <w:bookmarkStart w:id="20" w:name="X1056c753d36f0d998e8b575c3bb524b4601508e"/>
+      <w:r>
+        <w:t xml:space="preserve">Instructions for Page Load Optimisation Audit Report</w:t>
       </w:r>
       <w:bookmarkEnd w:id="20"/>
     </w:p>
@@ -141,7 +141,10 @@
         </w:r>
       </w:hyperlink>
       <w:r>
-        <w:br w:type="textWrapping"/>
+        <w:t xml:space="preserve"> </w:t>
+      </w:r>
+      <w:r>
+        <w:t xml:space="preserve">1.7. Redirects</w:t>
       </w:r>
     </w:p>
     <w:p>
@@ -799,23 +802,74 @@
     </w:p>
     <w:p>
       <w:pPr>
+        <w:pStyle w:val="Heading4"/>
+      </w:pPr>
+      <w:bookmarkStart w:id="43" w:name="solutions"/>
+      <w:r>
+        <w:t xml:space="preserve">Solutions</w:t>
+      </w:r>
+      <w:bookmarkEnd w:id="43"/>
+    </w:p>
+    <w:p>
+      <w:pPr>
+        <w:pStyle w:val="FirstParagraph"/>
+      </w:pPr>
+      <w:r>
+        <w:t xml:space="preserve">You could use a CDN like Cloudflare, which provides you with a free basic CDN functionality.</w:t>
+      </w:r>
+      <w:r>
+        <w:t xml:space="preserve"> </w:t>
+      </w:r>
+      <w:hyperlink r:id="rId44">
+        <w:r>
+          <w:rPr>
+            <w:rStyle w:val="Hyperlink"/>
+          </w:rPr>
+          <w:t xml:space="preserve">Using Cloudflare with WordPress</w:t>
+        </w:r>
+      </w:hyperlink>
+      <w:r>
+        <w:t xml:space="preserve"> </w:t>
+      </w:r>
+      <w:hyperlink r:id="rId45">
+        <w:r>
+          <w:rPr>
+            <w:rStyle w:val="Hyperlink"/>
+          </w:rPr>
+          <w:t xml:space="preserve">How can I tell if Cloudflare is caching my site or a specific file?</w:t>
+        </w:r>
+      </w:hyperlink>
+      <w:r>
+        <w:t xml:space="preserve"> </w:t>
+      </w:r>
+      <w:hyperlink r:id="rId46">
+        <w:r>
+          <w:rPr>
+            <w:rStyle w:val="Hyperlink"/>
+          </w:rPr>
+          <w:t xml:space="preserve">What do the various Cloudflare cache responses (HIT, Expired, etc.) mean?</w:t>
+        </w:r>
+      </w:hyperlink>
+    </w:p>
+    <w:p>
+      <w:pPr>
         <w:pStyle w:val="Heading3"/>
       </w:pPr>
-      <w:bookmarkStart w:id="43" w:name="prefetching"/>
+      <w:bookmarkStart w:id="47" w:name="prefetching"/>
       <w:r>
         <w:t xml:space="preserve">1.6. Prefetching</w:t>
       </w:r>
-      <w:bookmarkEnd w:id="43"/>
-    </w:p>
-    <w:p>
-      <w:pPr>
-        <w:pStyle w:val="Heading4"/>
-      </w:pPr>
-      <w:bookmarkStart w:id="44" w:name="used-tools-5"/>
+      <w:bookmarkEnd w:id="47"/>
+    </w:p>
+    <w:p>
+      <w:pPr>
+        <w:pStyle w:val="Heading4"/>
+      </w:pPr>
+      <w:bookmarkStart w:id="48" w:name="used-tools-5"/>
       <w:r>
         <w:t xml:space="preserve">Used Tools</w:t>
       </w:r>
-      <w:bookmarkEnd w:id="44"/>
+      <w:bookmarkEnd w:id="48"/>
     </w:p>
     <w:p>
       <w:pPr>
@@ -845,21 +899,21 @@
       <w:pPr>
         <w:pStyle w:val="Heading4"/>
       </w:pPr>
-      <w:bookmarkStart w:id="45" w:name="instructions-5"/>
+      <w:bookmarkStart w:id="49" w:name="instructions-5"/>
       <w:r>
         <w:t xml:space="preserve">Instructions</w:t>
       </w:r>
-      <w:bookmarkEnd w:id="45"/>
-    </w:p>
-    <w:p>
-      <w:pPr>
-        <w:pStyle w:val="Heading4"/>
-      </w:pPr>
-      <w:bookmarkStart w:id="46" w:name="example-of-recommendation-5"/>
+      <w:bookmarkEnd w:id="49"/>
+    </w:p>
+    <w:p>
+      <w:pPr>
+        <w:pStyle w:val="Heading4"/>
+      </w:pPr>
+      <w:bookmarkStart w:id="50" w:name="example-of-recommendation-5"/>
       <w:r>
         <w:t xml:space="preserve">Example of Recommendation</w:t>
       </w:r>
-      <w:bookmarkEnd w:id="46"/>
+      <w:bookmarkEnd w:id="50"/>
     </w:p>
     <w:p>
       <w:pPr>
@@ -921,33 +975,109 @@
     </w:p>
     <w:p>
       <w:pPr>
+        <w:pStyle w:val="Heading3"/>
+      </w:pPr>
+      <w:bookmarkStart w:id="51" w:name="redirects"/>
+      <w:r>
+        <w:t xml:space="preserve">1.7. Redirects</w:t>
+      </w:r>
+      <w:bookmarkEnd w:id="51"/>
+    </w:p>
+    <w:p>
+      <w:pPr>
+        <w:pStyle w:val="Heading4"/>
+      </w:pPr>
+      <w:bookmarkStart w:id="52" w:name="used-tools-6"/>
+      <w:r>
+        <w:t xml:space="preserve">Used Tools</w:t>
+      </w:r>
+      <w:bookmarkEnd w:id="52"/>
+    </w:p>
+    <w:p>
+      <w:pPr>
+        <w:pStyle w:val="Compact"/>
+        <w:numPr>
+          <w:numId w:val="1003"/>
+          <w:ilvl w:val="0"/>
+        </w:numPr>
+      </w:pPr>
+      <w:r>
+        <w:t xml:space="preserve">Screaming Frog</w:t>
+      </w:r>
+    </w:p>
+    <w:p>
+      <w:pPr>
+        <w:pStyle w:val="Heading4"/>
+      </w:pPr>
+      <w:bookmarkStart w:id="53" w:name="instructions-6"/>
+      <w:r>
+        <w:t xml:space="preserve">Instructions</w:t>
+      </w:r>
+      <w:bookmarkEnd w:id="53"/>
+    </w:p>
+    <w:p>
+      <w:pPr>
+        <w:pStyle w:val="Compact"/>
+        <w:numPr>
+          <w:numId w:val="1004"/>
+          <w:ilvl w:val="0"/>
+        </w:numPr>
+      </w:pPr>
+      <w:r>
+        <w:t xml:space="preserve">Check if there are chain redirects http//:non-www &gt; https//:non-www &gt; https//:www or http//:www &gt; https//:www &gt; https//:non-www and recommend changing them to a single redirect http//:non-www &gt; https//:www or http//:www &gt; https//:non-www</w:t>
+      </w:r>
+    </w:p>
+    <w:p>
+      <w:pPr>
+        <w:pStyle w:val="Compact"/>
+        <w:numPr>
+          <w:numId w:val="1004"/>
+          <w:ilvl w:val="0"/>
+        </w:numPr>
+      </w:pPr>
+      <w:r>
+        <w:t xml:space="preserve">Check if there are any redirects between internal pages and recommend changing them to a direct link.</w:t>
+      </w:r>
+    </w:p>
+    <w:p>
+      <w:pPr>
+        <w:pStyle w:val="Heading4"/>
+      </w:pPr>
+      <w:bookmarkStart w:id="54" w:name="example-of-recommendation-6"/>
+      <w:r>
+        <w:t xml:space="preserve">Example of Recommendation</w:t>
+      </w:r>
+      <w:bookmarkEnd w:id="54"/>
+    </w:p>
+    <w:p>
+      <w:pPr>
         <w:pStyle w:val="Heading2"/>
       </w:pPr>
-      <w:bookmarkStart w:id="47" w:name="time-to-first-paint"/>
+      <w:bookmarkStart w:id="55" w:name="time-to-first-paint"/>
       <w:r>
         <w:t xml:space="preserve">2. Time to First Paint</w:t>
       </w:r>
-      <w:bookmarkEnd w:id="47"/>
+      <w:bookmarkEnd w:id="55"/>
     </w:p>
     <w:p>
       <w:pPr>
         <w:pStyle w:val="Heading3"/>
       </w:pPr>
-      <w:bookmarkStart w:id="48" w:name="size-of-html-pages"/>
+      <w:bookmarkStart w:id="56" w:name="size-of-html-pages"/>
       <w:r>
         <w:t xml:space="preserve">2.1. Size of HTML Pages</w:t>
       </w:r>
-      <w:bookmarkEnd w:id="48"/>
-    </w:p>
-    <w:p>
-      <w:pPr>
-        <w:pStyle w:val="Heading4"/>
-      </w:pPr>
-      <w:bookmarkStart w:id="49" w:name="used-tools-6"/>
+      <w:bookmarkEnd w:id="56"/>
+    </w:p>
+    <w:p>
+      <w:pPr>
+        <w:pStyle w:val="Heading4"/>
+      </w:pPr>
+      <w:bookmarkStart w:id="57" w:name="used-tools-7"/>
       <w:r>
         <w:t xml:space="preserve">Used Tools</w:t>
       </w:r>
-      <w:bookmarkEnd w:id="49"/>
+      <w:bookmarkEnd w:id="57"/>
     </w:p>
     <w:p>
       <w:pPr>
@@ -961,21 +1091,21 @@
       <w:pPr>
         <w:pStyle w:val="Heading4"/>
       </w:pPr>
-      <w:bookmarkStart w:id="50" w:name="instructions-6"/>
+      <w:bookmarkStart w:id="58" w:name="instructions-7"/>
       <w:r>
         <w:t xml:space="preserve">Instructions</w:t>
       </w:r>
-      <w:bookmarkEnd w:id="50"/>
-    </w:p>
-    <w:p>
-      <w:pPr>
-        <w:pStyle w:val="Heading4"/>
-      </w:pPr>
-      <w:bookmarkStart w:id="51" w:name="example-of-recommendation-6"/>
+      <w:bookmarkEnd w:id="58"/>
+    </w:p>
+    <w:p>
+      <w:pPr>
+        <w:pStyle w:val="Heading4"/>
+      </w:pPr>
+      <w:bookmarkStart w:id="59" w:name="example-of-recommendation-7"/>
       <w:r>
         <w:t xml:space="preserve">Example of Recommendation</w:t>
       </w:r>
-      <w:bookmarkEnd w:id="51"/>
+      <w:bookmarkEnd w:id="59"/>
     </w:p>
     <w:p>
       <w:pPr>
@@ -1142,21 +1272,21 @@
       <w:pPr>
         <w:pStyle w:val="Heading3"/>
       </w:pPr>
-      <w:bookmarkStart w:id="52" w:name="critical-css"/>
+      <w:bookmarkStart w:id="60" w:name="critical-css"/>
       <w:r>
         <w:t xml:space="preserve">2.2. Critical CSS</w:t>
       </w:r>
-      <w:bookmarkEnd w:id="52"/>
-    </w:p>
-    <w:p>
-      <w:pPr>
-        <w:pStyle w:val="Heading4"/>
-      </w:pPr>
-      <w:bookmarkStart w:id="53" w:name="used-tools-7"/>
+      <w:bookmarkEnd w:id="60"/>
+    </w:p>
+    <w:p>
+      <w:pPr>
+        <w:pStyle w:val="Heading4"/>
+      </w:pPr>
+      <w:bookmarkStart w:id="61" w:name="used-tools-8"/>
       <w:r>
         <w:t xml:space="preserve">Used Tools</w:t>
       </w:r>
-      <w:bookmarkEnd w:id="53"/>
+      <w:bookmarkEnd w:id="61"/>
     </w:p>
     <w:p>
       <w:pPr>
@@ -1178,121 +1308,89 @@
       <w:pPr>
         <w:pStyle w:val="Heading4"/>
       </w:pPr>
-      <w:bookmarkStart w:id="54" w:name="instructions-7"/>
+      <w:bookmarkStart w:id="62" w:name="instructions-8"/>
       <w:r>
         <w:t xml:space="preserve">Instructions</w:t>
       </w:r>
-      <w:bookmarkEnd w:id="54"/>
+      <w:bookmarkEnd w:id="62"/>
     </w:p>
     <w:p>
       <w:pPr>
         <w:pStyle w:val="Heading3"/>
       </w:pPr>
-      <w:bookmarkStart w:id="55" w:name="server-push"/>
+      <w:bookmarkStart w:id="63" w:name="server-push"/>
       <w:r>
         <w:t xml:space="preserve">2.3. Server Push</w:t>
       </w:r>
-      <w:bookmarkEnd w:id="55"/>
-    </w:p>
-    <w:p>
-      <w:pPr>
-        <w:pStyle w:val="Heading4"/>
-      </w:pPr>
-      <w:bookmarkStart w:id="56" w:name="used-tools-8"/>
+      <w:bookmarkEnd w:id="63"/>
+    </w:p>
+    <w:p>
+      <w:pPr>
+        <w:pStyle w:val="Heading4"/>
+      </w:pPr>
+      <w:bookmarkStart w:id="64" w:name="used-tools-9"/>
       <w:r>
         <w:t xml:space="preserve">Used Tools</w:t>
       </w:r>
-      <w:bookmarkEnd w:id="56"/>
-    </w:p>
-    <w:p>
-      <w:pPr>
-        <w:pStyle w:val="Heading4"/>
-      </w:pPr>
-      <w:bookmarkStart w:id="57" w:name="instructions-8"/>
+      <w:bookmarkEnd w:id="64"/>
+    </w:p>
+    <w:p>
+      <w:pPr>
+        <w:pStyle w:val="Heading4"/>
+      </w:pPr>
+      <w:bookmarkStart w:id="65" w:name="instructions-9"/>
       <w:r>
         <w:t xml:space="preserve">Instructions</w:t>
       </w:r>
-      <w:bookmarkEnd w:id="57"/>
-    </w:p>
-    <w:p>
-      <w:pPr>
-        <w:pStyle w:val="Heading4"/>
-      </w:pPr>
-      <w:bookmarkStart w:id="58" w:name="example-of-recommendation-7"/>
+      <w:bookmarkEnd w:id="65"/>
+    </w:p>
+    <w:p>
+      <w:pPr>
+        <w:pStyle w:val="Heading4"/>
+      </w:pPr>
+      <w:bookmarkStart w:id="66" w:name="example-of-recommendation-8"/>
       <w:r>
         <w:t xml:space="preserve">Example of Recommendation</w:t>
       </w:r>
-      <w:bookmarkEnd w:id="58"/>
+      <w:bookmarkEnd w:id="66"/>
+    </w:p>
+    <w:p>
+      <w:pPr>
+        <w:pStyle w:val="Heading4"/>
+      </w:pPr>
+      <w:bookmarkStart w:id="67" w:name="solutions-1"/>
+      <w:r>
+        <w:t xml:space="preserve">Solutions</w:t>
+      </w:r>
+      <w:bookmarkEnd w:id="67"/>
+    </w:p>
+    <w:p>
+      <w:pPr>
+        <w:pStyle w:val="FirstParagraph"/>
+      </w:pPr>
+      <w:r>
+        <w:t xml:space="preserve">If you use Cloudflare as your CDN, you will need to do (https://support.cloudflare.com/hc/en-us/articles/115002816808-How-do-I-enable-HTTP-2-Server-Push-in-WordPress)</w:t>
+      </w:r>
     </w:p>
     <w:p>
       <w:pPr>
         <w:pStyle w:val="Heading3"/>
       </w:pPr>
-      <w:bookmarkStart w:id="59" w:name="unused-styles"/>
+      <w:bookmarkStart w:id="68" w:name="unused-styles"/>
       <w:r>
         <w:t xml:space="preserve">2.4. Unused Styles</w:t>
       </w:r>
-      <w:bookmarkEnd w:id="59"/>
-    </w:p>
-    <w:p>
-      <w:pPr>
-        <w:pStyle w:val="Heading4"/>
-      </w:pPr>
-      <w:bookmarkStart w:id="60" w:name="used-tools-9"/>
+      <w:bookmarkEnd w:id="68"/>
+    </w:p>
+    <w:p>
+      <w:pPr>
+        <w:pStyle w:val="Heading4"/>
+      </w:pPr>
+      <w:bookmarkStart w:id="69" w:name="used-tools-10"/>
       <w:r>
         <w:t xml:space="preserve">Used Tools</w:t>
       </w:r>
-      <w:bookmarkEnd w:id="60"/>
-    </w:p>
-    <w:p>
-      <w:pPr>
-        <w:pStyle w:val="Compact"/>
-        <w:numPr>
-          <w:numId w:val="1003"/>
-          <w:ilvl w:val="0"/>
-        </w:numPr>
-      </w:pPr>
-      <w:r>
-        <w:t xml:space="preserve">Google Chrome DevTools: Coverage tool</w:t>
-      </w:r>
-    </w:p>
-    <w:p>
-      <w:pPr>
-        <w:pStyle w:val="FirstParagraph"/>
-      </w:pPr>
-      <w:r>
-        <w:t xml:space="preserve">Google Chrome &gt; DevTools (OPTION + COMMAND + I on Mac or CONTROL + SHIFT + I on Windows) &gt; open the Command Menu (SHIFT + COMMAND + P on Mac or CONTROL + SHIFT + P on Windows) &gt; Show Coverage</w:t>
-      </w:r>
-    </w:p>
-    <w:p>
-      <w:pPr>
-        <w:pStyle w:val="Compact"/>
-        <w:numPr>
-          <w:numId w:val="1004"/>
-          <w:ilvl w:val="0"/>
-        </w:numPr>
-      </w:pPr>
-      <w:r>
-        <w:t xml:space="preserve">Google Chrome DevTools: Request Blocking tool</w:t>
-      </w:r>
-    </w:p>
-    <w:p>
-      <w:pPr>
-        <w:pStyle w:val="FirstParagraph"/>
-      </w:pPr>
-      <w:r>
-        <w:t xml:space="preserve">Google Chrome &gt; DevTools (OPTION + COMMAND + I on Mac or CONTROL + SHIFT + I on Windows) &gt; open the Command Menu (SHIFT + COMMAND + P on Mac or CONTROL + SHIFT + P on Windows) &gt; Request Blocking tool</w:t>
-      </w:r>
-    </w:p>
-    <w:p>
-      <w:pPr>
-        <w:pStyle w:val="Heading4"/>
-      </w:pPr>
-      <w:bookmarkStart w:id="61" w:name="instructions-9"/>
-      <w:r>
-        <w:t xml:space="preserve">Instructions</w:t>
-      </w:r>
-      <w:bookmarkEnd w:id="61"/>
+      <w:bookmarkEnd w:id="69"/>
     </w:p>
     <w:p>
       <w:pPr>
@@ -1303,42 +1401,92 @@
         </w:numPr>
       </w:pPr>
       <w:r>
-        <w:t xml:space="preserve">Go to Show Coverage tool and refresh the page.</w:t>
+        <w:t xml:space="preserve">Google Chrome DevTools: Coverage tool</w:t>
+      </w:r>
+    </w:p>
+    <w:p>
+      <w:pPr>
+        <w:pStyle w:val="FirstParagraph"/>
+      </w:pPr>
+      <w:r>
+        <w:t xml:space="preserve">Google Chrome &gt; DevTools (OPTION + COMMAND + I on Mac or CONTROL + SHIFT + I on Windows) &gt; open the Command Menu (SHIFT + COMMAND + P on Mac or CONTROL + SHIFT + P on Windows) &gt; Show Coverage</w:t>
       </w:r>
     </w:p>
     <w:p>
       <w:pPr>
         <w:pStyle w:val="Compact"/>
         <w:numPr>
-          <w:numId w:val="1005"/>
+          <w:numId w:val="1006"/>
           <w:ilvl w:val="0"/>
         </w:numPr>
       </w:pPr>
       <w:r>
-        <w:t xml:space="preserve">Identify, which files are not used or used minimally on the site.</w:t>
-      </w:r>
+        <w:t xml:space="preserve">Google Chrome DevTools: Request Blocking tool</w:t>
+      </w:r>
+    </w:p>
+    <w:p>
+      <w:pPr>
+        <w:pStyle w:val="FirstParagraph"/>
+      </w:pPr>
+      <w:r>
+        <w:t xml:space="preserve">Google Chrome &gt; DevTools (OPTION + COMMAND + I on Mac or CONTROL + SHIFT + I on Windows) &gt; open the Command Menu (SHIFT + COMMAND + P on Mac or CONTROL + SHIFT + P on Windows) &gt; Request Blocking tool</w:t>
+      </w:r>
+    </w:p>
+    <w:p>
+      <w:pPr>
+        <w:pStyle w:val="Heading4"/>
+      </w:pPr>
+      <w:bookmarkStart w:id="70" w:name="instructions-10"/>
+      <w:r>
+        <w:t xml:space="preserve">Instructions</w:t>
+      </w:r>
+      <w:bookmarkEnd w:id="70"/>
     </w:p>
     <w:p>
       <w:pPr>
         <w:pStyle w:val="Compact"/>
         <w:numPr>
-          <w:numId w:val="1005"/>
+          <w:numId w:val="1007"/>
           <w:ilvl w:val="0"/>
         </w:numPr>
       </w:pPr>
       <w:r>
-        <w:t xml:space="preserve">Check if you can safely remove them by temporarily blocking them in your browser. To do this, open Request Blocking tool and add URLs of files that you would like to block, then reload the page.</w:t>
+        <w:t xml:space="preserve">Go to Show Coverage tool and refresh the page.</w:t>
       </w:r>
     </w:p>
     <w:p>
       <w:pPr>
         <w:pStyle w:val="Compact"/>
         <w:numPr>
-          <w:numId w:val="1005"/>
+          <w:numId w:val="1007"/>
           <w:ilvl w:val="0"/>
         </w:numPr>
       </w:pPr>
       <w:r>
+        <w:t xml:space="preserve">Identify, which files are not used or used minimally on the site.</w:t>
+      </w:r>
+    </w:p>
+    <w:p>
+      <w:pPr>
+        <w:pStyle w:val="Compact"/>
+        <w:numPr>
+          <w:numId w:val="1007"/>
+          <w:ilvl w:val="0"/>
+        </w:numPr>
+      </w:pPr>
+      <w:r>
+        <w:t xml:space="preserve">Check if you can safely remove them by temporarily blocking them in your browser. To do this, open Request Blocking tool and add URLs of files that you would like to block, then reload the page.</w:t>
+      </w:r>
+    </w:p>
+    <w:p>
+      <w:pPr>
+        <w:pStyle w:val="Compact"/>
+        <w:numPr>
+          <w:numId w:val="1007"/>
+          <w:ilvl w:val="0"/>
+        </w:numPr>
+      </w:pPr>
+      <w:r>
         <w:t xml:space="preserve">If removing blocking/removing files brake the design or functionality on the page on desktop or mobile device, you should be able to move important code other files, then remove the old files.</w:t>
       </w:r>
     </w:p>
@@ -1354,11 +1502,11 @@
       <w:pPr>
         <w:pStyle w:val="Heading4"/>
       </w:pPr>
-      <w:bookmarkStart w:id="62" w:name="example-of-recommendation-8"/>
+      <w:bookmarkStart w:id="71" w:name="example-of-recommendation-9"/>
       <w:r>
         <w:t xml:space="preserve">Example of Recommendation</w:t>
       </w:r>
-      <w:bookmarkEnd w:id="62"/>
+      <w:bookmarkEnd w:id="71"/>
     </w:p>
     <w:p>
       <w:pPr>
@@ -1372,31 +1520,31 @@
       <w:pPr>
         <w:pStyle w:val="Heading3"/>
       </w:pPr>
-      <w:bookmarkStart w:id="63" w:name="non-essential-styles"/>
+      <w:bookmarkStart w:id="72" w:name="non-essential-styles"/>
       <w:r>
         <w:t xml:space="preserve">2.5. Non-Essential Styles</w:t>
       </w:r>
-      <w:bookmarkEnd w:id="63"/>
-    </w:p>
-    <w:p>
-      <w:pPr>
-        <w:pStyle w:val="Heading4"/>
-      </w:pPr>
-      <w:bookmarkStart w:id="64" w:name="used-tools-10"/>
+      <w:bookmarkEnd w:id="72"/>
+    </w:p>
+    <w:p>
+      <w:pPr>
+        <w:pStyle w:val="Heading4"/>
+      </w:pPr>
+      <w:bookmarkStart w:id="73" w:name="used-tools-11"/>
       <w:r>
         <w:t xml:space="preserve">Used Tools</w:t>
       </w:r>
-      <w:bookmarkEnd w:id="64"/>
-    </w:p>
-    <w:p>
-      <w:pPr>
-        <w:pStyle w:val="Heading4"/>
-      </w:pPr>
-      <w:bookmarkStart w:id="65" w:name="instructions-10"/>
+      <w:bookmarkEnd w:id="73"/>
+    </w:p>
+    <w:p>
+      <w:pPr>
+        <w:pStyle w:val="Heading4"/>
+      </w:pPr>
+      <w:bookmarkStart w:id="74" w:name="instructions-11"/>
       <w:r>
         <w:t xml:space="preserve">Instructions</w:t>
       </w:r>
-      <w:bookmarkEnd w:id="65"/>
+      <w:bookmarkEnd w:id="74"/>
     </w:p>
     <w:p>
       <w:pPr>
@@ -1410,11 +1558,11 @@
       <w:pPr>
         <w:pStyle w:val="Heading4"/>
       </w:pPr>
-      <w:bookmarkStart w:id="66" w:name="example-of-recommendation-9"/>
+      <w:bookmarkStart w:id="75" w:name="example-of-recommendation-10"/>
       <w:r>
         <w:t xml:space="preserve">Example of Recommendation</w:t>
       </w:r>
-      <w:bookmarkEnd w:id="66"/>
+      <w:bookmarkEnd w:id="75"/>
     </w:p>
     <w:p>
       <w:pPr>
@@ -1428,21 +1576,21 @@
       <w:pPr>
         <w:pStyle w:val="Heading3"/>
       </w:pPr>
-      <w:bookmarkStart w:id="67" w:name="code-minification"/>
+      <w:bookmarkStart w:id="76" w:name="code-minification"/>
       <w:r>
         <w:t xml:space="preserve">2.6. Code Minification</w:t>
       </w:r>
-      <w:bookmarkEnd w:id="67"/>
-    </w:p>
-    <w:p>
-      <w:pPr>
-        <w:pStyle w:val="Heading4"/>
-      </w:pPr>
-      <w:bookmarkStart w:id="68" w:name="used-tools-11"/>
+      <w:bookmarkEnd w:id="76"/>
+    </w:p>
+    <w:p>
+      <w:pPr>
+        <w:pStyle w:val="Heading4"/>
+      </w:pPr>
+      <w:bookmarkStart w:id="77" w:name="used-tools-12"/>
       <w:r>
         <w:t xml:space="preserve">Used Tools</w:t>
       </w:r>
-      <w:bookmarkEnd w:id="68"/>
+      <w:bookmarkEnd w:id="77"/>
     </w:p>
     <w:p>
       <w:pPr>
@@ -1456,21 +1604,21 @@
       <w:pPr>
         <w:pStyle w:val="Heading4"/>
       </w:pPr>
-      <w:bookmarkStart w:id="69" w:name="instructions-11"/>
+      <w:bookmarkStart w:id="78" w:name="instructions-12"/>
       <w:r>
         <w:t xml:space="preserve">Instructions</w:t>
       </w:r>
-      <w:bookmarkEnd w:id="69"/>
-    </w:p>
-    <w:p>
-      <w:pPr>
-        <w:pStyle w:val="Heading4"/>
-      </w:pPr>
-      <w:bookmarkStart w:id="70" w:name="example-of-recommendation-10"/>
+      <w:bookmarkEnd w:id="78"/>
+    </w:p>
+    <w:p>
+      <w:pPr>
+        <w:pStyle w:val="Heading4"/>
+      </w:pPr>
+      <w:bookmarkStart w:id="79" w:name="example-of-recommendation-11"/>
       <w:r>
         <w:t xml:space="preserve">Example of Recommendation</w:t>
       </w:r>
-      <w:bookmarkEnd w:id="70"/>
+      <w:bookmarkEnd w:id="79"/>
     </w:p>
     <w:p>
       <w:pPr>
@@ -1577,21 +1725,21 @@
       <w:pPr>
         <w:pStyle w:val="Heading3"/>
       </w:pPr>
-      <w:bookmarkStart w:id="71" w:name="server-side-compression"/>
+      <w:bookmarkStart w:id="80" w:name="server-side-compression"/>
       <w:r>
         <w:t xml:space="preserve">2.7. Server-Side Compression</w:t>
       </w:r>
-      <w:bookmarkEnd w:id="71"/>
-    </w:p>
-    <w:p>
-      <w:pPr>
-        <w:pStyle w:val="Heading4"/>
-      </w:pPr>
-      <w:bookmarkStart w:id="72" w:name="used-tools-12"/>
+      <w:bookmarkEnd w:id="80"/>
+    </w:p>
+    <w:p>
+      <w:pPr>
+        <w:pStyle w:val="Heading4"/>
+      </w:pPr>
+      <w:bookmarkStart w:id="81" w:name="used-tools-13"/>
       <w:r>
         <w:t xml:space="preserve">Used Tools</w:t>
       </w:r>
-      <w:bookmarkEnd w:id="72"/>
+      <w:bookmarkEnd w:id="81"/>
     </w:p>
     <w:p>
       <w:pPr>
@@ -1635,21 +1783,21 @@
       <w:pPr>
         <w:pStyle w:val="Heading4"/>
       </w:pPr>
-      <w:bookmarkStart w:id="73" w:name="instructions-12"/>
+      <w:bookmarkStart w:id="82" w:name="instructions-13"/>
       <w:r>
         <w:t xml:space="preserve">Instructions</w:t>
       </w:r>
-      <w:bookmarkEnd w:id="73"/>
-    </w:p>
-    <w:p>
-      <w:pPr>
-        <w:pStyle w:val="Heading4"/>
-      </w:pPr>
-      <w:bookmarkStart w:id="74" w:name="example-of-recommendation-11"/>
+      <w:bookmarkEnd w:id="82"/>
+    </w:p>
+    <w:p>
+      <w:pPr>
+        <w:pStyle w:val="Heading4"/>
+      </w:pPr>
+      <w:bookmarkStart w:id="83" w:name="example-of-recommendation-12"/>
       <w:r>
         <w:t xml:space="preserve">Example of Recommendation</w:t>
       </w:r>
-      <w:bookmarkEnd w:id="74"/>
+      <w:bookmarkEnd w:id="83"/>
     </w:p>
     <w:p>
       <w:pPr>
@@ -1750,61 +1898,61 @@
       <w:pPr>
         <w:pStyle w:val="Heading3"/>
       </w:pPr>
-      <w:bookmarkStart w:id="75" w:name="async-loading-of-code"/>
+      <w:bookmarkStart w:id="84" w:name="async-loading-of-code"/>
       <w:r>
         <w:t xml:space="preserve">2.8. Async Loading of Code</w:t>
       </w:r>
-      <w:bookmarkEnd w:id="75"/>
-    </w:p>
-    <w:p>
-      <w:pPr>
-        <w:pStyle w:val="Heading4"/>
-      </w:pPr>
-      <w:bookmarkStart w:id="76" w:name="used-tools-13"/>
+      <w:bookmarkEnd w:id="84"/>
+    </w:p>
+    <w:p>
+      <w:pPr>
+        <w:pStyle w:val="Heading4"/>
+      </w:pPr>
+      <w:bookmarkStart w:id="85" w:name="used-tools-14"/>
       <w:r>
         <w:t xml:space="preserve">Used Tools</w:t>
       </w:r>
-      <w:bookmarkEnd w:id="76"/>
-    </w:p>
-    <w:p>
-      <w:pPr>
-        <w:pStyle w:val="Heading4"/>
-      </w:pPr>
-      <w:bookmarkStart w:id="77" w:name="instructions-13"/>
+      <w:bookmarkEnd w:id="85"/>
+    </w:p>
+    <w:p>
+      <w:pPr>
+        <w:pStyle w:val="Heading4"/>
+      </w:pPr>
+      <w:bookmarkStart w:id="86" w:name="instructions-14"/>
       <w:r>
         <w:t xml:space="preserve">Instructions</w:t>
       </w:r>
-      <w:bookmarkEnd w:id="77"/>
-    </w:p>
-    <w:p>
-      <w:pPr>
-        <w:pStyle w:val="Heading4"/>
-      </w:pPr>
-      <w:bookmarkStart w:id="78" w:name="example-of-recommendation-12"/>
+      <w:bookmarkEnd w:id="86"/>
+    </w:p>
+    <w:p>
+      <w:pPr>
+        <w:pStyle w:val="Heading4"/>
+      </w:pPr>
+      <w:bookmarkStart w:id="87" w:name="example-of-recommendation-13"/>
       <w:r>
         <w:t xml:space="preserve">Example of Recommendation</w:t>
       </w:r>
-      <w:bookmarkEnd w:id="78"/>
+      <w:bookmarkEnd w:id="87"/>
     </w:p>
     <w:p>
       <w:pPr>
         <w:pStyle w:val="Heading3"/>
       </w:pPr>
-      <w:bookmarkStart w:id="79" w:name="number-of-requested-files"/>
+      <w:bookmarkStart w:id="88" w:name="number-of-requested-files"/>
       <w:r>
         <w:t xml:space="preserve">2.9. Number of Requested Files</w:t>
       </w:r>
-      <w:bookmarkEnd w:id="79"/>
-    </w:p>
-    <w:p>
-      <w:pPr>
-        <w:pStyle w:val="Heading4"/>
-      </w:pPr>
-      <w:bookmarkStart w:id="80" w:name="used-tools-14"/>
+      <w:bookmarkEnd w:id="88"/>
+    </w:p>
+    <w:p>
+      <w:pPr>
+        <w:pStyle w:val="Heading4"/>
+      </w:pPr>
+      <w:bookmarkStart w:id="89" w:name="used-tools-15"/>
       <w:r>
         <w:t xml:space="preserve">Used Tools</w:t>
       </w:r>
-      <w:bookmarkEnd w:id="80"/>
+      <w:bookmarkEnd w:id="89"/>
     </w:p>
     <w:p>
       <w:pPr>
@@ -1818,21 +1966,21 @@
       <w:pPr>
         <w:pStyle w:val="Heading4"/>
       </w:pPr>
-      <w:bookmarkStart w:id="81" w:name="instructions-14"/>
+      <w:bookmarkStart w:id="90" w:name="instructions-15"/>
       <w:r>
         <w:t xml:space="preserve">Instructions</w:t>
       </w:r>
-      <w:bookmarkEnd w:id="81"/>
-    </w:p>
-    <w:p>
-      <w:pPr>
-        <w:pStyle w:val="Heading4"/>
-      </w:pPr>
-      <w:bookmarkStart w:id="82" w:name="example-of-recommendation-13"/>
+      <w:bookmarkEnd w:id="90"/>
+    </w:p>
+    <w:p>
+      <w:pPr>
+        <w:pStyle w:val="Heading4"/>
+      </w:pPr>
+      <w:bookmarkStart w:id="91" w:name="example-of-recommendation-14"/>
       <w:r>
         <w:t xml:space="preserve">Example of Recommendation</w:t>
       </w:r>
-      <w:bookmarkEnd w:id="82"/>
+      <w:bookmarkEnd w:id="91"/>
     </w:p>
     <w:p>
       <w:pPr>
@@ -2030,21 +2178,21 @@
       <w:pPr>
         <w:pStyle w:val="Heading3"/>
       </w:pPr>
-      <w:bookmarkStart w:id="83" w:name="http2"/>
+      <w:bookmarkStart w:id="92" w:name="http2"/>
       <w:r>
         <w:t xml:space="preserve">2.10. HTTP/2</w:t>
       </w:r>
-      <w:bookmarkEnd w:id="83"/>
-    </w:p>
-    <w:p>
-      <w:pPr>
-        <w:pStyle w:val="Heading4"/>
-      </w:pPr>
-      <w:bookmarkStart w:id="84" w:name="used-tools-15"/>
+      <w:bookmarkEnd w:id="92"/>
+    </w:p>
+    <w:p>
+      <w:pPr>
+        <w:pStyle w:val="Heading4"/>
+      </w:pPr>
+      <w:bookmarkStart w:id="93" w:name="used-tools-16"/>
       <w:r>
         <w:t xml:space="preserve">Used Tools</w:t>
       </w:r>
-      <w:bookmarkEnd w:id="84"/>
+      <w:bookmarkEnd w:id="93"/>
     </w:p>
     <w:p>
       <w:pPr>
@@ -2053,38 +2201,67 @@
       <w:r>
         <w:t xml:space="preserve">Check site on:</w:t>
       </w:r>
-      <w:r>
-        <w:t xml:space="preserve"> </w:t>
-      </w:r>
-      <w:r>
-        <w:t xml:space="preserve">• https://tools.keycdn.com/http2-test</w:t>
-      </w:r>
-      <w:r>
-        <w:t xml:space="preserve"> </w:t>
-      </w:r>
-      <w:r>
-        <w:t xml:space="preserve">• https://http2.pro/</w:t>
-      </w:r>
-    </w:p>
-    <w:p>
-      <w:pPr>
-        <w:pStyle w:val="Heading4"/>
-      </w:pPr>
-      <w:bookmarkStart w:id="85" w:name="instructions-15"/>
+    </w:p>
+    <w:p>
+      <w:pPr>
+        <w:pStyle w:val="Compact"/>
+        <w:numPr>
+          <w:numId w:val="1008"/>
+          <w:ilvl w:val="0"/>
+        </w:numPr>
+      </w:pPr>
+      <w:r>
+        <w:t xml:space="preserve">https://tools.keycdn.com/http2-test</w:t>
+      </w:r>
+    </w:p>
+    <w:p>
+      <w:pPr>
+        <w:pStyle w:val="Compact"/>
+        <w:numPr>
+          <w:numId w:val="1008"/>
+          <w:ilvl w:val="0"/>
+        </w:numPr>
+      </w:pPr>
+      <w:r>
+        <w:t xml:space="preserve">https://http2.pro/</w:t>
+      </w:r>
+    </w:p>
+    <w:p>
+      <w:pPr>
+        <w:pStyle w:val="Compact"/>
+        <w:numPr>
+          <w:numId w:val="1008"/>
+          <w:ilvl w:val="0"/>
+        </w:numPr>
+      </w:pPr>
+      <w:hyperlink r:id="rId94">
+        <w:r>
+          <w:rPr>
+            <w:rStyle w:val="Hyperlink"/>
+          </w:rPr>
+          <w:t xml:space="preserve">Tools for debugging, testing and using HTTP/2</w:t>
+        </w:r>
+      </w:hyperlink>
+    </w:p>
+    <w:p>
+      <w:pPr>
+        <w:pStyle w:val="Heading4"/>
+      </w:pPr>
+      <w:bookmarkStart w:id="95" w:name="instructions-16"/>
       <w:r>
         <w:t xml:space="preserve">Instructions</w:t>
       </w:r>
-      <w:bookmarkEnd w:id="85"/>
-    </w:p>
-    <w:p>
-      <w:pPr>
-        <w:pStyle w:val="Heading4"/>
-      </w:pPr>
-      <w:bookmarkStart w:id="86" w:name="example-of-recommendation-14"/>
+      <w:bookmarkEnd w:id="95"/>
+    </w:p>
+    <w:p>
+      <w:pPr>
+        <w:pStyle w:val="Heading4"/>
+      </w:pPr>
+      <w:bookmarkStart w:id="96" w:name="example-of-recommendation-15"/>
       <w:r>
         <w:t xml:space="preserve">Example of Recommendation</w:t>
       </w:r>
-      <w:bookmarkEnd w:id="86"/>
+      <w:bookmarkEnd w:id="96"/>
     </w:p>
     <w:p>
       <w:pPr>
@@ -2098,61 +2275,65 @@
       <w:pPr>
         <w:pStyle w:val="Heading3"/>
       </w:pPr>
-      <w:bookmarkStart w:id="87" w:name="dns-prefetching"/>
+      <w:bookmarkStart w:id="97" w:name="dns-prefetching"/>
       <w:r>
         <w:t xml:space="preserve">2.11. DNS Prefetching</w:t>
       </w:r>
-      <w:bookmarkEnd w:id="87"/>
-    </w:p>
-    <w:p>
-      <w:pPr>
-        <w:pStyle w:val="Heading4"/>
-      </w:pPr>
-      <w:bookmarkStart w:id="88" w:name="used-tools-16"/>
+      <w:bookmarkEnd w:id="97"/>
+    </w:p>
+    <w:p>
+      <w:pPr>
+        <w:pStyle w:val="Heading4"/>
+      </w:pPr>
+      <w:bookmarkStart w:id="98" w:name="used-tools-17"/>
       <w:r>
         <w:t xml:space="preserve">Used Tools</w:t>
       </w:r>
-      <w:bookmarkEnd w:id="88"/>
-    </w:p>
-    <w:p>
-      <w:pPr>
-        <w:pStyle w:val="Heading4"/>
-      </w:pPr>
-      <w:bookmarkStart w:id="89" w:name="instructions-16"/>
+      <w:bookmarkEnd w:id="98"/>
+    </w:p>
+    <w:p>
+      <w:pPr>
+        <w:pStyle w:val="Heading4"/>
+      </w:pPr>
+      <w:bookmarkStart w:id="99" w:name="instructions-17"/>
       <w:r>
         <w:t xml:space="preserve">Instructions</w:t>
       </w:r>
-      <w:bookmarkEnd w:id="89"/>
-    </w:p>
-    <w:p>
-      <w:pPr>
-        <w:pStyle w:val="FirstParagraph"/>
-      </w:pPr>
-      <w:r>
-        <w:t xml:space="preserve">DELETE: HOW TO CHECK THIS</w:t>
-      </w:r>
-      <w:r>
-        <w:t xml:space="preserve"> </w:t>
-      </w:r>
-      <w:r>
-        <w:t xml:space="preserve">1. Manual &gt; check the page source code for DNS-prefetch</w:t>
-      </w:r>
-      <w:r>
-        <w:t xml:space="preserve"> </w:t>
-      </w:r>
-      <w:r>
-        <w:t xml:space="preserve">2. WebPageTest.org &gt; Details tab</w:t>
-      </w:r>
-    </w:p>
-    <w:p>
-      <w:pPr>
-        <w:pStyle w:val="Heading4"/>
-      </w:pPr>
-      <w:bookmarkStart w:id="90" w:name="example-of-recommendation-15"/>
+      <w:bookmarkEnd w:id="99"/>
+    </w:p>
+    <w:p>
+      <w:pPr>
+        <w:pStyle w:val="Compact"/>
+        <w:numPr>
+          <w:numId w:val="1009"/>
+          <w:ilvl w:val="0"/>
+        </w:numPr>
+      </w:pPr>
+      <w:r>
+        <w:t xml:space="preserve">Manual &gt; check the page source code for DNS-prefetch</w:t>
+      </w:r>
+    </w:p>
+    <w:p>
+      <w:pPr>
+        <w:pStyle w:val="Compact"/>
+        <w:numPr>
+          <w:numId w:val="1009"/>
+          <w:ilvl w:val="0"/>
+        </w:numPr>
+      </w:pPr>
+      <w:r>
+        <w:t xml:space="preserve">WebPageTest.org &gt; Details tab</w:t>
+      </w:r>
+    </w:p>
+    <w:p>
+      <w:pPr>
+        <w:pStyle w:val="Heading4"/>
+      </w:pPr>
+      <w:bookmarkStart w:id="100" w:name="example-of-recommendation-16"/>
       <w:r>
         <w:t xml:space="preserve">Example of Recommendation</w:t>
       </w:r>
-      <w:bookmarkEnd w:id="90"/>
+      <w:bookmarkEnd w:id="100"/>
     </w:p>
     <w:p>
       <w:pPr>
@@ -2243,31 +2424,31 @@
       <w:pPr>
         <w:pStyle w:val="Heading3"/>
       </w:pPr>
-      <w:bookmarkStart w:id="91" w:name="code-validation"/>
+      <w:bookmarkStart w:id="101" w:name="code-validation"/>
       <w:r>
         <w:t xml:space="preserve">2.12. Code Validation</w:t>
       </w:r>
-      <w:bookmarkEnd w:id="91"/>
-    </w:p>
-    <w:p>
-      <w:pPr>
-        <w:pStyle w:val="Heading4"/>
-      </w:pPr>
-      <w:bookmarkStart w:id="92" w:name="used-tools-17"/>
+      <w:bookmarkEnd w:id="101"/>
+    </w:p>
+    <w:p>
+      <w:pPr>
+        <w:pStyle w:val="Heading4"/>
+      </w:pPr>
+      <w:bookmarkStart w:id="102" w:name="used-tools-18"/>
       <w:r>
         <w:t xml:space="preserve">Used Tools</w:t>
       </w:r>
-      <w:bookmarkEnd w:id="92"/>
-    </w:p>
-    <w:p>
-      <w:pPr>
-        <w:pStyle w:val="Heading4"/>
-      </w:pPr>
-      <w:bookmarkStart w:id="93" w:name="instructions-17"/>
+      <w:bookmarkEnd w:id="102"/>
+    </w:p>
+    <w:p>
+      <w:pPr>
+        <w:pStyle w:val="Heading4"/>
+      </w:pPr>
+      <w:bookmarkStart w:id="103" w:name="instructions-18"/>
       <w:r>
         <w:t xml:space="preserve">Instructions</w:t>
       </w:r>
-      <w:bookmarkEnd w:id="93"/>
+      <w:bookmarkEnd w:id="103"/>
     </w:p>
     <w:p>
       <w:pPr>
@@ -2293,11 +2474,11 @@
       <w:pPr>
         <w:pStyle w:val="Heading4"/>
       </w:pPr>
-      <w:bookmarkStart w:id="94" w:name="example-of-recommendation-16"/>
+      <w:bookmarkStart w:id="104" w:name="example-of-recommendation-17"/>
       <w:r>
         <w:t xml:space="preserve">Example of Recommendation</w:t>
       </w:r>
-      <w:bookmarkEnd w:id="94"/>
+      <w:bookmarkEnd w:id="104"/>
     </w:p>
     <w:p>
       <w:pPr>
@@ -2527,51 +2708,51 @@
       <w:pPr>
         <w:pStyle w:val="Heading4"/>
       </w:pPr>
-      <w:bookmarkStart w:id="95" w:name="example-of-recommendation-17"/>
+      <w:bookmarkStart w:id="105" w:name="example-of-recommendation-18"/>
       <w:r>
         <w:t xml:space="preserve">Example of Recommendation</w:t>
       </w:r>
-      <w:bookmarkEnd w:id="95"/>
+      <w:bookmarkEnd w:id="105"/>
     </w:p>
     <w:p>
       <w:pPr>
         <w:pStyle w:val="Heading2"/>
       </w:pPr>
-      <w:bookmarkStart w:id="96" w:name="time-to-interaction"/>
+      <w:bookmarkStart w:id="106" w:name="time-to-interaction"/>
       <w:r>
         <w:t xml:space="preserve">3. Time to Interaction</w:t>
       </w:r>
-      <w:bookmarkEnd w:id="96"/>
+      <w:bookmarkEnd w:id="106"/>
     </w:p>
     <w:p>
       <w:pPr>
         <w:pStyle w:val="Heading2"/>
       </w:pPr>
-      <w:bookmarkStart w:id="97" w:name="page-load-time"/>
+      <w:bookmarkStart w:id="107" w:name="page-load-time"/>
       <w:r>
         <w:t xml:space="preserve">4. Page Load Time</w:t>
       </w:r>
-      <w:bookmarkEnd w:id="97"/>
+      <w:bookmarkEnd w:id="107"/>
     </w:p>
     <w:p>
       <w:pPr>
         <w:pStyle w:val="Heading3"/>
       </w:pPr>
-      <w:bookmarkStart w:id="98" w:name="total-page-size"/>
+      <w:bookmarkStart w:id="108" w:name="total-page-size"/>
       <w:r>
         <w:t xml:space="preserve">4.1. Total Page Size</w:t>
       </w:r>
-      <w:bookmarkEnd w:id="98"/>
-    </w:p>
-    <w:p>
-      <w:pPr>
-        <w:pStyle w:val="Heading4"/>
-      </w:pPr>
-      <w:bookmarkStart w:id="99" w:name="used-tools-18"/>
+      <w:bookmarkEnd w:id="108"/>
+    </w:p>
+    <w:p>
+      <w:pPr>
+        <w:pStyle w:val="Heading4"/>
+      </w:pPr>
+      <w:bookmarkStart w:id="109" w:name="used-tools-19"/>
       <w:r>
         <w:t xml:space="preserve">Used Tools</w:t>
       </w:r>
-      <w:bookmarkEnd w:id="99"/>
+      <w:bookmarkEnd w:id="109"/>
     </w:p>
     <w:p>
       <w:pPr>
@@ -2585,21 +2766,21 @@
       <w:pPr>
         <w:pStyle w:val="Heading4"/>
       </w:pPr>
-      <w:bookmarkStart w:id="100" w:name="instructions-18"/>
+      <w:bookmarkStart w:id="110" w:name="instructions-19"/>
       <w:r>
         <w:t xml:space="preserve">Instructions</w:t>
       </w:r>
-      <w:bookmarkEnd w:id="100"/>
-    </w:p>
-    <w:p>
-      <w:pPr>
-        <w:pStyle w:val="Heading4"/>
-      </w:pPr>
-      <w:bookmarkStart w:id="101" w:name="example-of-recommendation-18"/>
+      <w:bookmarkEnd w:id="110"/>
+    </w:p>
+    <w:p>
+      <w:pPr>
+        <w:pStyle w:val="Heading4"/>
+      </w:pPr>
+      <w:bookmarkStart w:id="111" w:name="example-of-recommendation-19"/>
       <w:r>
         <w:t xml:space="preserve">Example of Recommendation</w:t>
       </w:r>
-      <w:bookmarkEnd w:id="101"/>
+      <w:bookmarkEnd w:id="111"/>
     </w:p>
     <w:p>
       <w:pPr>
@@ -2613,41 +2794,41 @@
       <w:pPr>
         <w:pStyle w:val="Heading3"/>
       </w:pPr>
-      <w:bookmarkStart w:id="102" w:name="image-format"/>
+      <w:bookmarkStart w:id="112" w:name="image-format"/>
       <w:r>
         <w:t xml:space="preserve">4.2. Image Format</w:t>
       </w:r>
-      <w:bookmarkEnd w:id="102"/>
-    </w:p>
-    <w:p>
-      <w:pPr>
-        <w:pStyle w:val="Heading4"/>
-      </w:pPr>
-      <w:bookmarkStart w:id="103" w:name="used-tools-19"/>
+      <w:bookmarkEnd w:id="112"/>
+    </w:p>
+    <w:p>
+      <w:pPr>
+        <w:pStyle w:val="Heading4"/>
+      </w:pPr>
+      <w:bookmarkStart w:id="113" w:name="used-tools-20"/>
       <w:r>
         <w:t xml:space="preserve">Used Tools</w:t>
       </w:r>
-      <w:bookmarkEnd w:id="103"/>
-    </w:p>
-    <w:p>
-      <w:pPr>
-        <w:pStyle w:val="Heading4"/>
-      </w:pPr>
-      <w:bookmarkStart w:id="104" w:name="instructions-19"/>
+      <w:bookmarkEnd w:id="113"/>
+    </w:p>
+    <w:p>
+      <w:pPr>
+        <w:pStyle w:val="Heading4"/>
+      </w:pPr>
+      <w:bookmarkStart w:id="114" w:name="instructions-20"/>
       <w:r>
         <w:t xml:space="preserve">Instructions</w:t>
       </w:r>
-      <w:bookmarkEnd w:id="104"/>
-    </w:p>
-    <w:p>
-      <w:pPr>
-        <w:pStyle w:val="Heading4"/>
-      </w:pPr>
-      <w:bookmarkStart w:id="105" w:name="example-of-recommendation-19"/>
+      <w:bookmarkEnd w:id="114"/>
+    </w:p>
+    <w:p>
+      <w:pPr>
+        <w:pStyle w:val="Heading4"/>
+      </w:pPr>
+      <w:bookmarkStart w:id="115" w:name="example-of-recommendation-20"/>
       <w:r>
         <w:t xml:space="preserve">Example of Recommendation</w:t>
       </w:r>
-      <w:bookmarkEnd w:id="105"/>
+      <w:bookmarkEnd w:id="115"/>
     </w:p>
     <w:p>
       <w:pPr>
@@ -2718,41 +2899,41 @@
       <w:pPr>
         <w:pStyle w:val="Heading3"/>
       </w:pPr>
-      <w:bookmarkStart w:id="106" w:name="image-dimension"/>
+      <w:bookmarkStart w:id="116" w:name="image-dimension"/>
       <w:r>
         <w:t xml:space="preserve">4.3. Image Dimension</w:t>
       </w:r>
-      <w:bookmarkEnd w:id="106"/>
-    </w:p>
-    <w:p>
-      <w:pPr>
-        <w:pStyle w:val="Heading4"/>
-      </w:pPr>
-      <w:bookmarkStart w:id="107" w:name="used-tools-20"/>
+      <w:bookmarkEnd w:id="116"/>
+    </w:p>
+    <w:p>
+      <w:pPr>
+        <w:pStyle w:val="Heading4"/>
+      </w:pPr>
+      <w:bookmarkStart w:id="117" w:name="used-tools-21"/>
       <w:r>
         <w:t xml:space="preserve">Used Tools</w:t>
       </w:r>
-      <w:bookmarkEnd w:id="107"/>
-    </w:p>
-    <w:p>
-      <w:pPr>
-        <w:pStyle w:val="Heading4"/>
-      </w:pPr>
-      <w:bookmarkStart w:id="108" w:name="instructions-20"/>
+      <w:bookmarkEnd w:id="117"/>
+    </w:p>
+    <w:p>
+      <w:pPr>
+        <w:pStyle w:val="Heading4"/>
+      </w:pPr>
+      <w:bookmarkStart w:id="118" w:name="instructions-21"/>
       <w:r>
         <w:t xml:space="preserve">Instructions</w:t>
       </w:r>
-      <w:bookmarkEnd w:id="108"/>
-    </w:p>
-    <w:p>
-      <w:pPr>
-        <w:pStyle w:val="Heading4"/>
-      </w:pPr>
-      <w:bookmarkStart w:id="109" w:name="example-of-recommendation-20"/>
+      <w:bookmarkEnd w:id="118"/>
+    </w:p>
+    <w:p>
+      <w:pPr>
+        <w:pStyle w:val="Heading4"/>
+      </w:pPr>
+      <w:bookmarkStart w:id="119" w:name="example-of-recommendation-21"/>
       <w:r>
         <w:t xml:space="preserve">Example of Recommendation</w:t>
       </w:r>
-      <w:bookmarkEnd w:id="109"/>
+      <w:bookmarkEnd w:id="119"/>
     </w:p>
     <w:p>
       <w:pPr>
@@ -2766,21 +2947,21 @@
       <w:pPr>
         <w:pStyle w:val="Heading3"/>
       </w:pPr>
-      <w:bookmarkStart w:id="110" w:name="image-compression"/>
+      <w:bookmarkStart w:id="120" w:name="image-compression"/>
       <w:r>
         <w:t xml:space="preserve">4.4. Image Compression</w:t>
       </w:r>
-      <w:bookmarkEnd w:id="110"/>
-    </w:p>
-    <w:p>
-      <w:pPr>
-        <w:pStyle w:val="Heading4"/>
-      </w:pPr>
-      <w:bookmarkStart w:id="111" w:name="used-tools-21"/>
+      <w:bookmarkEnd w:id="120"/>
+    </w:p>
+    <w:p>
+      <w:pPr>
+        <w:pStyle w:val="Heading4"/>
+      </w:pPr>
+      <w:bookmarkStart w:id="121" w:name="used-tools-22"/>
       <w:r>
         <w:t xml:space="preserve">Used Tools</w:t>
       </w:r>
-      <w:bookmarkEnd w:id="111"/>
+      <w:bookmarkEnd w:id="121"/>
     </w:p>
     <w:p>
       <w:pPr>
@@ -2800,21 +2981,21 @@
       <w:pPr>
         <w:pStyle w:val="Heading4"/>
       </w:pPr>
-      <w:bookmarkStart w:id="112" w:name="instructions-21"/>
+      <w:bookmarkStart w:id="122" w:name="instructions-22"/>
       <w:r>
         <w:t xml:space="preserve">Instructions</w:t>
       </w:r>
-      <w:bookmarkEnd w:id="112"/>
-    </w:p>
-    <w:p>
-      <w:pPr>
-        <w:pStyle w:val="Heading4"/>
-      </w:pPr>
-      <w:bookmarkStart w:id="113" w:name="example-of-recommendation-21"/>
+      <w:bookmarkEnd w:id="122"/>
+    </w:p>
+    <w:p>
+      <w:pPr>
+        <w:pStyle w:val="Heading4"/>
+      </w:pPr>
+      <w:bookmarkStart w:id="123" w:name="example-of-recommendation-22"/>
       <w:r>
         <w:t xml:space="preserve">Example of Recommendation</w:t>
       </w:r>
-      <w:bookmarkEnd w:id="113"/>
+      <w:bookmarkEnd w:id="123"/>
     </w:p>
     <w:p>
       <w:pPr>
@@ -2994,41 +3175,49 @@
       <w:pPr>
         <w:pStyle w:val="Heading3"/>
       </w:pPr>
-      <w:bookmarkStart w:id="114" w:name="deferred-image-load"/>
+      <w:bookmarkStart w:id="124" w:name="deferred-image-load"/>
       <w:r>
         <w:t xml:space="preserve">4.5. Deferred Image Load</w:t>
       </w:r>
-      <w:bookmarkEnd w:id="114"/>
-    </w:p>
-    <w:p>
-      <w:pPr>
-        <w:pStyle w:val="Heading4"/>
-      </w:pPr>
-      <w:bookmarkStart w:id="115" w:name="used-tools-22"/>
+      <w:bookmarkEnd w:id="124"/>
+    </w:p>
+    <w:p>
+      <w:pPr>
+        <w:pStyle w:val="Heading4"/>
+      </w:pPr>
+      <w:bookmarkStart w:id="125" w:name="used-tools-23"/>
       <w:r>
         <w:t xml:space="preserve">Used Tools</w:t>
       </w:r>
-      <w:bookmarkEnd w:id="115"/>
-    </w:p>
-    <w:p>
-      <w:pPr>
-        <w:pStyle w:val="Heading4"/>
-      </w:pPr>
-      <w:bookmarkStart w:id="116" w:name="instructions-22"/>
+      <w:bookmarkEnd w:id="125"/>
+    </w:p>
+    <w:p>
+      <w:pPr>
+        <w:pStyle w:val="FirstParagraph"/>
+      </w:pPr>
+      <w:r>
+        <w:t xml:space="preserve">https://developers.google.com/speed/pagespeed/insights/</w:t>
+      </w:r>
+    </w:p>
+    <w:p>
+      <w:pPr>
+        <w:pStyle w:val="Heading4"/>
+      </w:pPr>
+      <w:bookmarkStart w:id="126" w:name="instructions-23"/>
       <w:r>
         <w:t xml:space="preserve">Instructions</w:t>
       </w:r>
-      <w:bookmarkEnd w:id="116"/>
-    </w:p>
-    <w:p>
-      <w:pPr>
-        <w:pStyle w:val="Heading4"/>
-      </w:pPr>
-      <w:bookmarkStart w:id="117" w:name="example-of-recommendation-22"/>
+      <w:bookmarkEnd w:id="126"/>
+    </w:p>
+    <w:p>
+      <w:pPr>
+        <w:pStyle w:val="Heading4"/>
+      </w:pPr>
+      <w:bookmarkStart w:id="127" w:name="example-of-recommendation-23"/>
       <w:r>
         <w:t xml:space="preserve">Example of Recommendation</w:t>
       </w:r>
-      <w:bookmarkEnd w:id="117"/>
+      <w:bookmarkEnd w:id="127"/>
     </w:p>
     <w:p>
       <w:pPr>
@@ -3042,21 +3231,21 @@
       <w:pPr>
         <w:pStyle w:val="Heading3"/>
       </w:pPr>
-      <w:bookmarkStart w:id="118" w:name="client-side-caching"/>
+      <w:bookmarkStart w:id="128" w:name="client-side-caching"/>
       <w:r>
         <w:t xml:space="preserve">4.6. Client-Side Caching</w:t>
       </w:r>
-      <w:bookmarkEnd w:id="118"/>
-    </w:p>
-    <w:p>
-      <w:pPr>
-        <w:pStyle w:val="Heading4"/>
-      </w:pPr>
-      <w:bookmarkStart w:id="119" w:name="used-tools-23"/>
+      <w:bookmarkEnd w:id="128"/>
+    </w:p>
+    <w:p>
+      <w:pPr>
+        <w:pStyle w:val="Heading4"/>
+      </w:pPr>
+      <w:bookmarkStart w:id="129" w:name="used-tools-24"/>
       <w:r>
         <w:t xml:space="preserve">Used Tools</w:t>
       </w:r>
-      <w:bookmarkEnd w:id="119"/>
+      <w:bookmarkEnd w:id="129"/>
     </w:p>
     <w:p>
       <w:pPr>
@@ -3070,21 +3259,21 @@
       <w:pPr>
         <w:pStyle w:val="Heading4"/>
       </w:pPr>
-      <w:bookmarkStart w:id="120" w:name="instructions-23"/>
+      <w:bookmarkStart w:id="130" w:name="instructions-24"/>
       <w:r>
         <w:t xml:space="preserve">Instructions</w:t>
       </w:r>
-      <w:bookmarkEnd w:id="120"/>
-    </w:p>
-    <w:p>
-      <w:pPr>
-        <w:pStyle w:val="Heading4"/>
-      </w:pPr>
-      <w:bookmarkStart w:id="121" w:name="example-of-recommendation-23"/>
+      <w:bookmarkEnd w:id="130"/>
+    </w:p>
+    <w:p>
+      <w:pPr>
+        <w:pStyle w:val="Heading4"/>
+      </w:pPr>
+      <w:bookmarkStart w:id="131" w:name="example-of-recommendation-24"/>
       <w:r>
         <w:t xml:space="preserve">Example of Recommendation</w:t>
       </w:r>
-      <w:bookmarkEnd w:id="121"/>
+      <w:bookmarkEnd w:id="131"/>
     </w:p>
     <w:p>
       <w:pPr>
@@ -3096,23 +3285,33 @@
     </w:p>
     <w:p>
       <w:pPr>
+        <w:pStyle w:val="Heading4"/>
+      </w:pPr>
+      <w:bookmarkStart w:id="132" w:name="solutions-2"/>
+      <w:r>
+        <w:t xml:space="preserve">Solutions</w:t>
+      </w:r>
+      <w:bookmarkEnd w:id="132"/>
+    </w:p>
+    <w:p>
+      <w:pPr>
         <w:pStyle w:val="Heading3"/>
       </w:pPr>
-      <w:bookmarkStart w:id="122" w:name="query-strings"/>
+      <w:bookmarkStart w:id="133" w:name="query-strings"/>
       <w:r>
         <w:t xml:space="preserve">4.7. Query Strings</w:t>
       </w:r>
-      <w:bookmarkEnd w:id="122"/>
-    </w:p>
-    <w:p>
-      <w:pPr>
-        <w:pStyle w:val="Heading4"/>
-      </w:pPr>
-      <w:bookmarkStart w:id="123" w:name="used-tools-24"/>
+      <w:bookmarkEnd w:id="133"/>
+    </w:p>
+    <w:p>
+      <w:pPr>
+        <w:pStyle w:val="Heading4"/>
+      </w:pPr>
+      <w:bookmarkStart w:id="134" w:name="used-tools-25"/>
       <w:r>
         <w:t xml:space="preserve">Used Tools</w:t>
       </w:r>
-      <w:bookmarkEnd w:id="123"/>
+      <w:bookmarkEnd w:id="134"/>
     </w:p>
     <w:p>
       <w:pPr>
@@ -3126,21 +3325,21 @@
       <w:pPr>
         <w:pStyle w:val="Heading4"/>
       </w:pPr>
-      <w:bookmarkStart w:id="124" w:name="instructions-24"/>
+      <w:bookmarkStart w:id="135" w:name="instructions-25"/>
       <w:r>
         <w:t xml:space="preserve">Instructions</w:t>
       </w:r>
-      <w:bookmarkEnd w:id="124"/>
-    </w:p>
-    <w:p>
-      <w:pPr>
-        <w:pStyle w:val="Heading4"/>
-      </w:pPr>
-      <w:bookmarkStart w:id="125" w:name="example-of-recommendation-24"/>
+      <w:bookmarkEnd w:id="135"/>
+    </w:p>
+    <w:p>
+      <w:pPr>
+        <w:pStyle w:val="Heading4"/>
+      </w:pPr>
+      <w:bookmarkStart w:id="136" w:name="example-of-recommendation-25"/>
       <w:r>
         <w:t xml:space="preserve">Example of Recommendation</w:t>
       </w:r>
-      <w:bookmarkEnd w:id="125"/>
+      <w:bookmarkEnd w:id="136"/>
     </w:p>
     <w:p>
       <w:pPr>
@@ -3719,12 +3918,105 @@
     </w:lvlOverride>
   </w:num>
   <w:num w:numId="1003">
+    <w:abstractNumId w:val="99411"/>
+    <w:lvlOverride w:ilvl="0">
+      <w:startOverride w:val="1"/>
+    </w:lvlOverride>
+    <w:lvlOverride w:ilvl="1">
+      <w:startOverride w:val="1"/>
+    </w:lvlOverride>
+    <w:lvlOverride w:ilvl="2">
+      <w:startOverride w:val="1"/>
+    </w:lvlOverride>
+    <w:lvlOverride w:ilvl="3">
+      <w:startOverride w:val="1"/>
+    </w:lvlOverride>
+    <w:lvlOverride w:ilvl="4">
+      <w:startOverride w:val="1"/>
+    </w:lvlOverride>
+    <w:lvlOverride w:ilvl="5">
+      <w:startOverride w:val="1"/>
+    </w:lvlOverride>
+    <w:lvlOverride w:ilvl="6">
+      <w:startOverride w:val="1"/>
+    </w:lvlOverride>
+    <w:lvlOverride w:ilvl="7">
+      <w:startOverride w:val="1"/>
+    </w:lvlOverride>
+    <w:lvlOverride w:ilvl="8">
+      <w:startOverride w:val="1"/>
+    </w:lvlOverride>
+  </w:num>
+  <w:num w:numId="1004">
+    <w:abstractNumId w:val="99411"/>
+    <w:lvlOverride w:ilvl="0">
+      <w:startOverride w:val="1"/>
+    </w:lvlOverride>
+    <w:lvlOverride w:ilvl="1">
+      <w:startOverride w:val="1"/>
+    </w:lvlOverride>
+    <w:lvlOverride w:ilvl="2">
+      <w:startOverride w:val="1"/>
+    </w:lvlOverride>
+    <w:lvlOverride w:ilvl="3">
+      <w:startOverride w:val="1"/>
+    </w:lvlOverride>
+    <w:lvlOverride w:ilvl="4">
+      <w:startOverride w:val="1"/>
+    </w:lvlOverride>
+    <w:lvlOverride w:ilvl="5">
+      <w:startOverride w:val="1"/>
+    </w:lvlOverride>
+    <w:lvlOverride w:ilvl="6">
+      <w:startOverride w:val="1"/>
+    </w:lvlOverride>
+    <w:lvlOverride w:ilvl="7">
+      <w:startOverride w:val="1"/>
+    </w:lvlOverride>
+    <w:lvlOverride w:ilvl="8">
+      <w:startOverride w:val="1"/>
+    </w:lvlOverride>
+  </w:num>
+  <w:num w:numId="1005">
     <w:abstractNumId w:val="991"/>
   </w:num>
-  <w:num w:numId="1004">
+  <w:num w:numId="1006">
     <w:abstractNumId w:val="991"/>
   </w:num>
-  <w:num w:numId="1005">
+  <w:num w:numId="1007">
+    <w:abstractNumId w:val="99411"/>
+    <w:lvlOverride w:ilvl="0">
+      <w:startOverride w:val="1"/>
+    </w:lvlOverride>
+    <w:lvlOverride w:ilvl="1">
+      <w:startOverride w:val="1"/>
+    </w:lvlOverride>
+    <w:lvlOverride w:ilvl="2">
+      <w:startOverride w:val="1"/>
+    </w:lvlOverride>
+    <w:lvlOverride w:ilvl="3">
+      <w:startOverride w:val="1"/>
+    </w:lvlOverride>
+    <w:lvlOverride w:ilvl="4">
+      <w:startOverride w:val="1"/>
+    </w:lvlOverride>
+    <w:lvlOverride w:ilvl="5">
+      <w:startOverride w:val="1"/>
+    </w:lvlOverride>
+    <w:lvlOverride w:ilvl="6">
+      <w:startOverride w:val="1"/>
+    </w:lvlOverride>
+    <w:lvlOverride w:ilvl="7">
+      <w:startOverride w:val="1"/>
+    </w:lvlOverride>
+    <w:lvlOverride w:ilvl="8">
+      <w:startOverride w:val="1"/>
+    </w:lvlOverride>
+  </w:num>
+  <w:num w:numId="1008">
+    <w:abstractNumId w:val="991"/>
+  </w:num>
+  <w:num w:numId="1009">
     <w:abstractNumId w:val="99411"/>
     <w:lvlOverride w:ilvl="0">
       <w:startOverride w:val="1"/>

</xml_diff>